<commit_message>
Atualização nos documentos: Requisitos/CSU05-Manter Produto.docx e Requisitos/CSU06-Manter Consulta.docx. Agora estes referenciam corretamente as telas.
</commit_message>
<xml_diff>
--- a/Requisitos/CSU05-Manter Produto.docx
+++ b/Requisitos/CSU05-Manter Produto.docx
@@ -687,7 +687,21 @@
                 <w:sz w:val="28"/>
                 <w:szCs w:val="28"/>
               </w:rPr>
-              <w:t>Ao acessar o sistema, o ator pressiona botão “Produto”. (</w:t>
+              <w:t xml:space="preserve">Ao acessar o sistema, o ator pressiona botão </w:t>
+            </w:r>
+            <w:r>
+              <w:rPr>
+                <w:sz w:val="28"/>
+                <w:szCs w:val="28"/>
+              </w:rPr>
+              <w:t xml:space="preserve">“Gerenciamento” &gt; </w:t>
+            </w:r>
+            <w:r>
+              <w:rPr>
+                <w:sz w:val="28"/>
+                <w:szCs w:val="28"/>
+              </w:rPr>
+              <w:t>“Produto”. (</w:t>
             </w:r>
             <w:r>
               <w:rPr>
@@ -695,7 +709,7 @@
                 <w:sz w:val="28"/>
                 <w:szCs w:val="28"/>
               </w:rPr>
-              <w:t>Tela 02</w:t>
+              <w:t>Tela 0107</w:t>
             </w:r>
             <w:r>
               <w:rPr>
@@ -703,6 +717,44 @@
                 <w:szCs w:val="28"/>
               </w:rPr>
               <w:t>).</w:t>
+            </w:r>
+          </w:p>
+          <w:p>
+            <w:pPr>
+              <w:numPr>
+                <w:ilvl w:val="0"/>
+                <w:numId w:val="1"/>
+              </w:numPr>
+              <w:tabs>
+                <w:tab w:val="left" w:pos="360"/>
+              </w:tabs>
+              <w:ind w:left="360"/>
+              <w:rPr>
+                <w:sz w:val="28"/>
+                <w:szCs w:val="28"/>
+              </w:rPr>
+            </w:pPr>
+            <w:r>
+              <w:rPr>
+                <w:sz w:val="28"/>
+                <w:szCs w:val="28"/>
+              </w:rPr>
+              <w:t>Sistema exibe os produtos. (</w:t>
+            </w:r>
+            <w:r>
+              <w:rPr>
+                <w:color w:val="FF0000"/>
+                <w:sz w:val="28"/>
+                <w:szCs w:val="28"/>
+              </w:rPr>
+              <w:t>Tela 0207</w:t>
+            </w:r>
+            <w:r>
+              <w:rPr>
+                <w:sz w:val="28"/>
+                <w:szCs w:val="28"/>
+              </w:rPr>
+              <w:t>)</w:t>
             </w:r>
           </w:p>
           <w:p>
@@ -733,7 +785,7 @@
                 <w:sz w:val="28"/>
                 <w:szCs w:val="28"/>
               </w:rPr>
-              <w:t>Tela 22</w:t>
+              <w:t>Tela 0207</w:t>
             </w:r>
             <w:r>
               <w:rPr>
@@ -765,6 +817,28 @@
               </w:rPr>
               <w:t>Ator informa os dados e pressiona botão “Salvar”.</w:t>
             </w:r>
+            <w:r>
+              <w:rPr>
+                <w:sz w:val="28"/>
+                <w:szCs w:val="28"/>
+              </w:rPr>
+              <w:t xml:space="preserve"> (</w:t>
+            </w:r>
+            <w:r>
+              <w:rPr>
+                <w:color w:val="FF0000"/>
+                <w:sz w:val="28"/>
+                <w:szCs w:val="28"/>
+              </w:rPr>
+              <w:t>Tela 0307</w:t>
+            </w:r>
+            <w:r>
+              <w:rPr>
+                <w:sz w:val="28"/>
+                <w:szCs w:val="28"/>
+              </w:rPr>
+              <w:t>)</w:t>
+            </w:r>
           </w:p>
           <w:p>
             <w:pPr>
@@ -979,7 +1053,29 @@
                 <w:sz w:val="28"/>
                 <w:szCs w:val="28"/>
               </w:rPr>
-              <w:t>. Dados não válidos. Sistema exibe mensagem “Dados inválidos” e exibe os campos que estão com problemas retornando ao passo 3.</w:t>
+              <w:t xml:space="preserve">. Dados não válidos. Sistema exibe mensagem “Dados inválidos” e exibe os campos que estão com problemas retornando ao passo </w:t>
+            </w:r>
+            <w:r>
+              <w:rPr>
+                <w:sz w:val="28"/>
+                <w:szCs w:val="28"/>
+              </w:rPr>
+              <w:t>2. (</w:t>
+            </w:r>
+            <w:r>
+              <w:rPr>
+                <w:color w:val="FF0000"/>
+                <w:sz w:val="28"/>
+                <w:szCs w:val="28"/>
+              </w:rPr>
+              <w:t>Tela 0807</w:t>
+            </w:r>
+            <w:r>
+              <w:rPr>
+                <w:sz w:val="28"/>
+                <w:szCs w:val="28"/>
+              </w:rPr>
+              <w:t>)</w:t>
             </w:r>
           </w:p>
         </w:tc>
@@ -1122,7 +1218,7 @@
                 <w:sz w:val="28"/>
                 <w:szCs w:val="28"/>
               </w:rPr>
-              <w:t>Ator pressiona na lupa (</w:t>
+              <w:t>Sistema exibe os produtos. (</w:t>
             </w:r>
             <w:r>
               <w:rPr>
@@ -1130,14 +1226,14 @@
                 <w:sz w:val="28"/>
                 <w:szCs w:val="28"/>
               </w:rPr>
-              <w:t>Tela 22</w:t>
-            </w:r>
-            <w:r>
-              <w:rPr>
-                <w:sz w:val="28"/>
-                <w:szCs w:val="28"/>
-              </w:rPr>
-              <w:t>).</w:t>
+              <w:t>Tela 0207</w:t>
+            </w:r>
+            <w:r>
+              <w:rPr>
+                <w:sz w:val="28"/>
+                <w:szCs w:val="28"/>
+              </w:rPr>
+              <w:t>)</w:t>
             </w:r>
           </w:p>
           <w:p>
@@ -1160,7 +1256,35 @@
                 <w:sz w:val="28"/>
                 <w:szCs w:val="28"/>
               </w:rPr>
-              <w:t>Sistema exibe todos os dados do Produto (</w:t>
+              <w:t xml:space="preserve">Ator pressiona na </w:t>
+            </w:r>
+            <w:r>
+              <w:rPr>
+                <w:sz w:val="28"/>
+                <w:szCs w:val="28"/>
+              </w:rPr>
+              <w:t>“</w:t>
+            </w:r>
+            <w:r>
+              <w:rPr>
+                <w:sz w:val="28"/>
+                <w:szCs w:val="28"/>
+              </w:rPr>
+              <w:t>lupa</w:t>
+            </w:r>
+            <w:r>
+              <w:rPr>
+                <w:sz w:val="28"/>
+                <w:szCs w:val="28"/>
+              </w:rPr>
+              <w:t>”.</w:t>
+            </w:r>
+            <w:r>
+              <w:rPr>
+                <w:sz w:val="28"/>
+                <w:szCs w:val="28"/>
+              </w:rPr>
+              <w:t xml:space="preserve"> (</w:t>
             </w:r>
             <w:r>
               <w:rPr>
@@ -1168,14 +1292,80 @@
                 <w:sz w:val="28"/>
                 <w:szCs w:val="28"/>
               </w:rPr>
-              <w:t>Tela 25</w:t>
-            </w:r>
-            <w:r>
-              <w:rPr>
-                <w:sz w:val="28"/>
-                <w:szCs w:val="28"/>
-              </w:rPr>
-              <w:t>).</w:t>
+              <w:t>Tela 0207</w:t>
+            </w:r>
+            <w:r>
+              <w:rPr>
+                <w:sz w:val="28"/>
+                <w:szCs w:val="28"/>
+              </w:rPr>
+              <w:t>)</w:t>
+            </w:r>
+          </w:p>
+          <w:p>
+            <w:pPr>
+              <w:numPr>
+                <w:ilvl w:val="0"/>
+                <w:numId w:val="3"/>
+              </w:numPr>
+              <w:tabs>
+                <w:tab w:val="left" w:pos="360"/>
+              </w:tabs>
+              <w:ind w:left="0" w:firstLine="0"/>
+              <w:rPr>
+                <w:sz w:val="28"/>
+                <w:szCs w:val="28"/>
+              </w:rPr>
+            </w:pPr>
+            <w:r>
+              <w:rPr>
+                <w:sz w:val="28"/>
+                <w:szCs w:val="28"/>
+              </w:rPr>
+              <w:t xml:space="preserve">Sistema exibe todos os dados do </w:t>
+            </w:r>
+            <w:r>
+              <w:rPr>
+                <w:sz w:val="28"/>
+                <w:szCs w:val="28"/>
+              </w:rPr>
+              <w:t>p</w:t>
+            </w:r>
+            <w:r>
+              <w:rPr>
+                <w:sz w:val="28"/>
+                <w:szCs w:val="28"/>
+              </w:rPr>
+              <w:t>roduto</w:t>
+            </w:r>
+            <w:r>
+              <w:rPr>
+                <w:sz w:val="28"/>
+                <w:szCs w:val="28"/>
+              </w:rPr>
+              <w:t xml:space="preserve">. </w:t>
+            </w:r>
+            <w:r>
+              <w:rPr>
+                <w:sz w:val="28"/>
+                <w:szCs w:val="28"/>
+              </w:rPr>
+              <w:t>(</w:t>
+            </w:r>
+            <w:r>
+              <w:rPr>
+                <w:color w:val="FF0000"/>
+                <w:sz w:val="28"/>
+                <w:szCs w:val="28"/>
+              </w:rPr>
+              <w:t>Tela 0407</w:t>
+            </w:r>
+            <w:r>
+              <w:rPr>
+                <w:sz w:val="28"/>
+                <w:szCs w:val="28"/>
+              </w:rPr>
+              <w:t>)</w:t>
             </w:r>
           </w:p>
         </w:tc>
@@ -1239,6 +1429,7 @@
                 <w:sz w:val="28"/>
                 <w:szCs w:val="28"/>
               </w:rPr>
+              <w:lastRenderedPageBreak/>
               <w:t xml:space="preserve">Passo 2: </w:t>
             </w:r>
             <w:r>
@@ -1288,7 +1479,21 @@
                 <w:sz w:val="28"/>
                 <w:szCs w:val="28"/>
               </w:rPr>
-              <w:t xml:space="preserve">Ator pressiona botão “Voltar”. Retorna ao passo 2 da </w:t>
+              <w:t xml:space="preserve">Ator pressiona botão “Voltar”. Retorna ao passo </w:t>
+            </w:r>
+            <w:r>
+              <w:rPr>
+                <w:sz w:val="28"/>
+                <w:szCs w:val="28"/>
+              </w:rPr>
+              <w:t>1</w:t>
+            </w:r>
+            <w:r>
+              <w:rPr>
+                <w:sz w:val="28"/>
+                <w:szCs w:val="28"/>
+              </w:rPr>
+              <w:t xml:space="preserve"> da </w:t>
             </w:r>
             <w:r>
               <w:rPr>
@@ -1443,7 +1648,22 @@
                 <w:sz w:val="28"/>
                 <w:szCs w:val="28"/>
               </w:rPr>
-              <w:t>Ator pressiona o botão “Excluir” e o sistema exibe a mensagem “Deseja realmente excluir o Produto?”</w:t>
+              <w:t>Sistema exibe os produtos. (</w:t>
+            </w:r>
+            <w:r>
+              <w:rPr>
+                <w:color w:val="FF0000"/>
+                <w:sz w:val="28"/>
+                <w:szCs w:val="28"/>
+              </w:rPr>
+              <w:t>Tela 0207</w:t>
+            </w:r>
+            <w:r>
+              <w:rPr>
+                <w:sz w:val="28"/>
+                <w:szCs w:val="28"/>
+              </w:rPr>
+              <w:t>)</w:t>
             </w:r>
           </w:p>
           <w:p>
@@ -1463,7 +1683,22 @@
                 <w:sz w:val="28"/>
                 <w:szCs w:val="28"/>
               </w:rPr>
-              <w:t>Ator confirma remoção.</w:t>
+              <w:t>Ator pressiona o “X”. (</w:t>
+            </w:r>
+            <w:r>
+              <w:rPr>
+                <w:color w:val="FF0000"/>
+                <w:sz w:val="28"/>
+                <w:szCs w:val="28"/>
+              </w:rPr>
+              <w:t>Tela 0207</w:t>
+            </w:r>
+            <w:r>
+              <w:rPr>
+                <w:sz w:val="28"/>
+                <w:szCs w:val="28"/>
+              </w:rPr>
+              <w:t>)</w:t>
             </w:r>
           </w:p>
           <w:p>
@@ -1473,6 +1708,133 @@
                 <w:numId w:val="4"/>
               </w:numPr>
               <w:ind w:left="360"/>
+              <w:rPr>
+                <w:sz w:val="28"/>
+                <w:szCs w:val="28"/>
+              </w:rPr>
+            </w:pPr>
+            <w:r>
+              <w:rPr>
+                <w:sz w:val="28"/>
+                <w:szCs w:val="28"/>
+              </w:rPr>
+              <w:t>Sistema exibe todos os dados do produto. (</w:t>
+            </w:r>
+            <w:r>
+              <w:rPr>
+                <w:color w:val="FF0000"/>
+                <w:sz w:val="28"/>
+                <w:szCs w:val="28"/>
+              </w:rPr>
+              <w:t>Tela 0407</w:t>
+            </w:r>
+            <w:r>
+              <w:rPr>
+                <w:sz w:val="28"/>
+                <w:szCs w:val="28"/>
+              </w:rPr>
+              <w:t>)</w:t>
+            </w:r>
+          </w:p>
+          <w:p>
+            <w:pPr>
+              <w:numPr>
+                <w:ilvl w:val="0"/>
+                <w:numId w:val="4"/>
+              </w:numPr>
+              <w:ind w:left="360"/>
+              <w:rPr>
+                <w:sz w:val="28"/>
+                <w:szCs w:val="28"/>
+              </w:rPr>
+            </w:pPr>
+            <w:r>
+              <w:rPr>
+                <w:sz w:val="28"/>
+                <w:szCs w:val="28"/>
+              </w:rPr>
+              <w:t>Ator pressiona o botão “Excluir”</w:t>
+            </w:r>
+            <w:r>
+              <w:rPr>
+                <w:sz w:val="28"/>
+                <w:szCs w:val="28"/>
+              </w:rPr>
+              <w:t xml:space="preserve"> </w:t>
+            </w:r>
+            <w:r>
+              <w:rPr>
+                <w:sz w:val="28"/>
+                <w:szCs w:val="28"/>
+              </w:rPr>
+              <w:t>e o sistema exibe a mensagem “Deseja realmente excluir o Produto?”</w:t>
+            </w:r>
+            <w:r>
+              <w:rPr>
+                <w:sz w:val="28"/>
+                <w:szCs w:val="28"/>
+              </w:rPr>
+              <w:t>. (</w:t>
+            </w:r>
+            <w:r>
+              <w:rPr>
+                <w:color w:val="FF0000"/>
+                <w:sz w:val="28"/>
+                <w:szCs w:val="28"/>
+              </w:rPr>
+              <w:t>Tela 0</w:t>
+            </w:r>
+            <w:r>
+              <w:rPr>
+                <w:color w:val="FF0000"/>
+                <w:sz w:val="28"/>
+                <w:szCs w:val="28"/>
+              </w:rPr>
+              <w:t>9</w:t>
+            </w:r>
+            <w:r>
+              <w:rPr>
+                <w:color w:val="FF0000"/>
+                <w:sz w:val="28"/>
+                <w:szCs w:val="28"/>
+              </w:rPr>
+              <w:t>07</w:t>
+            </w:r>
+            <w:r>
+              <w:rPr>
+                <w:sz w:val="28"/>
+                <w:szCs w:val="28"/>
+              </w:rPr>
+              <w:t>)</w:t>
+            </w:r>
+          </w:p>
+          <w:p>
+            <w:pPr>
+              <w:numPr>
+                <w:ilvl w:val="0"/>
+                <w:numId w:val="4"/>
+              </w:numPr>
+              <w:ind w:left="360"/>
+              <w:rPr>
+                <w:sz w:val="28"/>
+                <w:szCs w:val="28"/>
+              </w:rPr>
+            </w:pPr>
+            <w:r>
+              <w:rPr>
+                <w:sz w:val="28"/>
+                <w:szCs w:val="28"/>
+              </w:rPr>
+              <w:t>Ator confirma remoção.</w:t>
+            </w:r>
+          </w:p>
+          <w:p>
+            <w:pPr>
+              <w:numPr>
+                <w:ilvl w:val="0"/>
+                <w:numId w:val="4"/>
+              </w:numPr>
+              <w:ind w:left="360"/>
             </w:pPr>
             <w:r>
               <w:rPr>
@@ -1550,7 +1912,21 @@
                 <w:sz w:val="28"/>
                 <w:szCs w:val="28"/>
               </w:rPr>
-              <w:t xml:space="preserve">Ator não confirma a remoção. Retorna ao passo 2 da </w:t>
+              <w:t xml:space="preserve">Ator não confirma a remoção. Retorna ao passo </w:t>
+            </w:r>
+            <w:r>
+              <w:rPr>
+                <w:sz w:val="28"/>
+                <w:szCs w:val="28"/>
+              </w:rPr>
+              <w:t>1</w:t>
+            </w:r>
+            <w:r>
+              <w:rPr>
+                <w:sz w:val="28"/>
+                <w:szCs w:val="28"/>
+              </w:rPr>
+              <w:t xml:space="preserve"> da </w:t>
             </w:r>
             <w:r>
               <w:rPr>
@@ -1635,7 +2011,64 @@
                 <w:sz w:val="28"/>
                 <w:szCs w:val="28"/>
               </w:rPr>
-              <w:t xml:space="preserve">. Produto não pode ser excluído. Sistema exibe mensagem “O Produto não pode ser excluído.”. Retorna ao Passo 2 da </w:t>
+              <w:t>. Produto não pode ser excluído. Sistema exibe mensagem “O Produto não pode ser excluído”.</w:t>
+            </w:r>
+            <w:r>
+              <w:rPr>
+                <w:sz w:val="28"/>
+                <w:szCs w:val="28"/>
+              </w:rPr>
+              <w:t xml:space="preserve"> (</w:t>
+            </w:r>
+            <w:r>
+              <w:rPr>
+                <w:color w:val="FF0000"/>
+                <w:sz w:val="28"/>
+                <w:szCs w:val="28"/>
+              </w:rPr>
+              <w:t>Tela 1007</w:t>
+            </w:r>
+            <w:r>
+              <w:rPr>
+                <w:sz w:val="28"/>
+                <w:szCs w:val="28"/>
+              </w:rPr>
+              <w:t>)</w:t>
+            </w:r>
+            <w:r>
+              <w:rPr>
+                <w:sz w:val="28"/>
+                <w:szCs w:val="28"/>
+              </w:rPr>
+              <w:t xml:space="preserve"> Retorna ao </w:t>
+            </w:r>
+            <w:r>
+              <w:rPr>
+                <w:sz w:val="28"/>
+                <w:szCs w:val="28"/>
+              </w:rPr>
+              <w:t>p</w:t>
+            </w:r>
+            <w:r>
+              <w:rPr>
+                <w:sz w:val="28"/>
+                <w:szCs w:val="28"/>
+              </w:rPr>
+              <w:t xml:space="preserve">asso </w:t>
+            </w:r>
+            <w:r>
+              <w:rPr>
+                <w:sz w:val="28"/>
+                <w:szCs w:val="28"/>
+              </w:rPr>
+              <w:t>1</w:t>
+            </w:r>
+            <w:r>
+              <w:rPr>
+                <w:sz w:val="28"/>
+                <w:szCs w:val="28"/>
+              </w:rPr>
+              <w:t xml:space="preserve"> da </w:t>
             </w:r>
             <w:r>
               <w:rPr>
@@ -1802,21 +2235,7 @@
                 <w:sz w:val="28"/>
                 <w:szCs w:val="28"/>
               </w:rPr>
-              <w:t xml:space="preserve">Sistema exibe formulário com </w:t>
-            </w:r>
-            <w:r>
-              <w:rPr>
-                <w:sz w:val="28"/>
-                <w:szCs w:val="28"/>
-              </w:rPr>
-              <w:t>os</w:t>
-            </w:r>
-            <w:r>
-              <w:rPr>
-                <w:sz w:val="28"/>
-                <w:szCs w:val="28"/>
-              </w:rPr>
-              <w:t xml:space="preserve"> atuais Produtos (</w:t>
+              <w:t>Sistema exibe os produtos. (</w:t>
             </w:r>
             <w:r>
               <w:rPr>
@@ -1824,14 +2243,21 @@
                 <w:sz w:val="28"/>
                 <w:szCs w:val="28"/>
               </w:rPr>
-              <w:t>Tela 24</w:t>
-            </w:r>
-            <w:r>
-              <w:rPr>
-                <w:sz w:val="28"/>
-                <w:szCs w:val="28"/>
-              </w:rPr>
-              <w:t>).</w:t>
+              <w:t>Tela 0207</w:t>
+            </w:r>
+            <w:r>
+              <w:rPr>
+                <w:sz w:val="28"/>
+                <w:szCs w:val="28"/>
+              </w:rPr>
+              <w:t>)</w:t>
+            </w:r>
+            <w:r>
+              <w:rPr>
+                <w:sz w:val="28"/>
+                <w:szCs w:val="28"/>
+              </w:rPr>
+              <w:t>.</w:t>
             </w:r>
           </w:p>
           <w:p>
@@ -1851,7 +2277,30 @@
                 <w:sz w:val="28"/>
                 <w:szCs w:val="28"/>
               </w:rPr>
-              <w:t>Ator informa alterações e submete dados para o sistema.</w:t>
+              <w:t>Ator pressiona na “lupa”. (</w:t>
+            </w:r>
+            <w:r>
+              <w:rPr>
+                <w:color w:val="FF0000"/>
+                <w:sz w:val="28"/>
+                <w:szCs w:val="28"/>
+              </w:rPr>
+              <w:t xml:space="preserve">Tela </w:t>
+            </w:r>
+            <w:r>
+              <w:rPr>
+                <w:color w:val="FF0000"/>
+                <w:sz w:val="28"/>
+                <w:szCs w:val="28"/>
+              </w:rPr>
+              <w:t>0207</w:t>
+            </w:r>
+            <w:r>
+              <w:rPr>
+                <w:sz w:val="28"/>
+                <w:szCs w:val="28"/>
+              </w:rPr>
+              <w:t>)</w:t>
             </w:r>
           </w:p>
           <w:p>
@@ -1871,7 +2320,14 @@
                 <w:sz w:val="28"/>
                 <w:szCs w:val="28"/>
               </w:rPr>
-              <w:t xml:space="preserve">Sistema verifica validade dos dados conforme </w:t>
+              <w:t>Ator informa alterações e submete dados para o sistema.</w:t>
+            </w:r>
+            <w:r>
+              <w:rPr>
+                <w:sz w:val="28"/>
+                <w:szCs w:val="28"/>
+              </w:rPr>
+              <w:t xml:space="preserve"> (</w:t>
             </w:r>
             <w:r>
               <w:rPr>
@@ -1879,14 +2335,14 @@
                 <w:sz w:val="28"/>
                 <w:szCs w:val="28"/>
               </w:rPr>
-              <w:t>DD-Produto</w:t>
-            </w:r>
-            <w:r>
-              <w:rPr>
-                <w:sz w:val="28"/>
-                <w:szCs w:val="28"/>
-              </w:rPr>
-              <w:t>.</w:t>
+              <w:t>Tela 0507</w:t>
+            </w:r>
+            <w:r>
+              <w:rPr>
+                <w:sz w:val="28"/>
+                <w:szCs w:val="28"/>
+              </w:rPr>
+              <w:t>)</w:t>
             </w:r>
           </w:p>
           <w:p>
@@ -1906,6 +2362,41 @@
                 <w:sz w:val="28"/>
                 <w:szCs w:val="28"/>
               </w:rPr>
+              <w:t xml:space="preserve">Sistema verifica validade dos dados conforme </w:t>
+            </w:r>
+            <w:r>
+              <w:rPr>
+                <w:color w:val="FF0000"/>
+                <w:sz w:val="28"/>
+                <w:szCs w:val="28"/>
+              </w:rPr>
+              <w:t>DD-Produto</w:t>
+            </w:r>
+            <w:r>
+              <w:rPr>
+                <w:sz w:val="28"/>
+                <w:szCs w:val="28"/>
+              </w:rPr>
+              <w:t>.</w:t>
+            </w:r>
+          </w:p>
+          <w:p>
+            <w:pPr>
+              <w:numPr>
+                <w:ilvl w:val="0"/>
+                <w:numId w:val="5"/>
+              </w:numPr>
+              <w:ind w:left="360"/>
+              <w:rPr>
+                <w:sz w:val="28"/>
+                <w:szCs w:val="28"/>
+              </w:rPr>
+            </w:pPr>
+            <w:r>
+              <w:rPr>
+                <w:sz w:val="28"/>
+                <w:szCs w:val="28"/>
+              </w:rPr>
               <w:t>Sistema atualiza dados informados em meio persistente.</w:t>
             </w:r>
           </w:p>
@@ -1977,7 +2468,21 @@
                 <w:sz w:val="28"/>
                 <w:szCs w:val="28"/>
               </w:rPr>
-              <w:t xml:space="preserve">Ator pressiona botão “Cancelar”. Retorna ao passo 2 da </w:t>
+              <w:t xml:space="preserve">Ator pressiona botão “Cancelar”. Retorna ao passo </w:t>
+            </w:r>
+            <w:r>
+              <w:rPr>
+                <w:sz w:val="28"/>
+                <w:szCs w:val="28"/>
+              </w:rPr>
+              <w:t>1</w:t>
+            </w:r>
+            <w:r>
+              <w:rPr>
+                <w:sz w:val="28"/>
+                <w:szCs w:val="28"/>
+              </w:rPr>
+              <w:t xml:space="preserve"> da </w:t>
             </w:r>
             <w:r>
               <w:rPr>
@@ -2061,22 +2566,49 @@
                 <w:sz w:val="28"/>
                 <w:szCs w:val="28"/>
               </w:rPr>
-              <w:t>. Dados não válidos. Sistema exibe mensagem “Dados inválidos” e exibe os campos que estão com problemas retornando ao passo 2.</w:t>
+              <w:t xml:space="preserve">. Dados não válidos. Sistema exibe mensagem “Dados inválidos” e exibe os campos que estão com problemas retornando ao passo </w:t>
+            </w:r>
+            <w:r>
+              <w:rPr>
+                <w:sz w:val="28"/>
+                <w:szCs w:val="28"/>
+              </w:rPr>
+              <w:t>1</w:t>
+            </w:r>
+            <w:r>
+              <w:rPr>
+                <w:sz w:val="28"/>
+                <w:szCs w:val="28"/>
+              </w:rPr>
+              <w:t>.</w:t>
+            </w:r>
+            <w:r>
+              <w:rPr>
+                <w:sz w:val="28"/>
+                <w:szCs w:val="28"/>
+              </w:rPr>
+              <w:t xml:space="preserve"> (</w:t>
+            </w:r>
+            <w:r>
+              <w:rPr>
+                <w:color w:val="FF0000"/>
+                <w:sz w:val="28"/>
+                <w:szCs w:val="28"/>
+              </w:rPr>
+              <w:t>Tela 0807</w:t>
+            </w:r>
+            <w:r>
+              <w:rPr>
+                <w:sz w:val="28"/>
+                <w:szCs w:val="28"/>
+              </w:rPr>
+              <w:t>)</w:t>
             </w:r>
           </w:p>
         </w:tc>
       </w:tr>
     </w:tbl>
-    <w:p>
-      <w:pPr>
-        <w:jc w:val="center"/>
-      </w:pPr>
-    </w:p>
-    <w:p>
-      <w:pPr>
-        <w:jc w:val="center"/>
-      </w:pPr>
-    </w:p>
+    <w:p/>
     <w:p>
       <w:pPr>
         <w:jc w:val="center"/>
@@ -2337,12 +2869,55 @@
           </w:p>
         </w:tc>
       </w:tr>
+      <w:tr>
+        <w:tc>
+          <w:tcPr>
+            <w:tcW w:w="2628" w:type="dxa"/>
+          </w:tcPr>
+          <w:p>
+            <w:pPr>
+              <w:tabs>
+                <w:tab w:val="left" w:pos="1688"/>
+              </w:tabs>
+              <w:jc w:val="center"/>
+            </w:pPr>
+            <w:r>
+              <w:t>29/08/2024</w:t>
+            </w:r>
+          </w:p>
+        </w:tc>
+        <w:tc>
+          <w:tcPr>
+            <w:tcW w:w="1800" w:type="dxa"/>
+          </w:tcPr>
+          <w:p>
+            <w:pPr>
+              <w:jc w:val="center"/>
+            </w:pPr>
+            <w:r>
+              <w:t>Guilherme</w:t>
+            </w:r>
+          </w:p>
+        </w:tc>
+        <w:tc>
+          <w:tcPr>
+            <w:tcW w:w="6120" w:type="dxa"/>
+          </w:tcPr>
+          <w:p>
+            <w:pPr>
+              <w:jc w:val="center"/>
+            </w:pPr>
+            <w:r>
+              <w:t xml:space="preserve">Alteração nas seções Cadastrar, Alterar, Remover e Consultar </w:t>
+            </w:r>
+            <w:r>
+              <w:t>Produto</w:t>
+            </w:r>
+          </w:p>
+        </w:tc>
+      </w:tr>
     </w:tbl>
-    <w:p>
-      <w:pPr>
-        <w:jc w:val="center"/>
-      </w:pPr>
-    </w:p>
+    <w:p/>
     <w:sectPr>
       <w:headerReference w:type="default" r:id="rId7"/>
       <w:footerReference w:type="default" r:id="rId8"/>

</xml_diff>